<commit_message>
Se corrigen diagramas del 2do Sprint
</commit_message>
<xml_diff>
--- a/DOCUMENTOS FINALES/DIAGRAMA DE COMUNICACIONES.docx
+++ b/DOCUMENTOS FINALES/DIAGRAMA DE COMUNICACIONES.docx
@@ -625,7 +625,7 @@
         </w:rPr>
         <w:fldChar w:fldCharType="separate"/>
       </w:r>
-      <w:hyperlink w:anchor="_Toc493780163" w:history="1">
+      <w:hyperlink w:anchor="_Toc493882684" w:history="1">
         <w:r>
           <w:rPr>
             <w:rStyle w:val="Hipervnculo"/>
@@ -671,7 +671,7 @@
             <w:noProof/>
             <w:webHidden/>
           </w:rPr>
-          <w:instrText xml:space="preserve"> PAGEREF _Toc493780163 \h </w:instrText>
+          <w:instrText xml:space="preserve"> PAGEREF _Toc493882684 \h </w:instrText>
         </w:r>
         <w:r>
           <w:rPr>
@@ -717,7 +717,7 @@
           <w:lang w:eastAsia="es-CO"/>
         </w:rPr>
       </w:pPr>
-      <w:hyperlink w:anchor="_Toc493780164" w:history="1">
+      <w:hyperlink w:anchor="_Toc493882685" w:history="1">
         <w:r>
           <w:rPr>
             <w:rStyle w:val="Hipervnculo"/>
@@ -763,7 +763,7 @@
             <w:noProof/>
             <w:webHidden/>
           </w:rPr>
-          <w:instrText xml:space="preserve"> PAGEREF _Toc493780164 \h </w:instrText>
+          <w:instrText xml:space="preserve"> PAGEREF _Toc493882685 \h </w:instrText>
         </w:r>
         <w:r>
           <w:rPr>
@@ -809,7 +809,7 @@
           <w:lang w:eastAsia="es-CO"/>
         </w:rPr>
       </w:pPr>
-      <w:hyperlink w:anchor="_Toc493780165" w:history="1">
+      <w:hyperlink w:anchor="_Toc493882686" w:history="1">
         <w:r>
           <w:rPr>
             <w:rStyle w:val="Hipervnculo"/>
@@ -855,7 +855,7 @@
             <w:noProof/>
             <w:webHidden/>
           </w:rPr>
-          <w:instrText xml:space="preserve"> PAGEREF _Toc493780165 \h </w:instrText>
+          <w:instrText xml:space="preserve"> PAGEREF _Toc493882686 \h </w:instrText>
         </w:r>
         <w:r>
           <w:rPr>
@@ -901,7 +901,7 @@
           <w:lang w:eastAsia="es-CO"/>
         </w:rPr>
       </w:pPr>
-      <w:hyperlink w:anchor="_Toc493780166" w:history="1">
+      <w:hyperlink w:anchor="_Toc493882687" w:history="1">
         <w:r>
           <w:rPr>
             <w:rStyle w:val="Hipervnculo"/>
@@ -947,7 +947,7 @@
             <w:noProof/>
             <w:webHidden/>
           </w:rPr>
-          <w:instrText xml:space="preserve"> PAGEREF _Toc493780166 \h </w:instrText>
+          <w:instrText xml:space="preserve"> PAGEREF _Toc493882687 \h </w:instrText>
         </w:r>
         <w:r>
           <w:rPr>
@@ -993,7 +993,7 @@
           <w:lang w:eastAsia="es-CO"/>
         </w:rPr>
       </w:pPr>
-      <w:hyperlink w:anchor="_Toc493780167" w:history="1">
+      <w:hyperlink w:anchor="_Toc493882688" w:history="1">
         <w:r>
           <w:rPr>
             <w:rStyle w:val="Hipervnculo"/>
@@ -1018,7 +1018,7 @@
             <w:rFonts w:cs="Arial"/>
             <w:noProof/>
           </w:rPr>
-          <w:t>Diagrama de comunicaciones Crear Categoría</w:t>
+          <w:t>Diagrama de comunicaciones Mi Perfil</w:t>
         </w:r>
         <w:r>
           <w:rPr>
@@ -1039,7 +1039,7 @@
             <w:noProof/>
             <w:webHidden/>
           </w:rPr>
-          <w:instrText xml:space="preserve"> PAGEREF _Toc493780167 \h </w:instrText>
+          <w:instrText xml:space="preserve"> PAGEREF _Toc493882688 \h </w:instrText>
         </w:r>
         <w:r>
           <w:rPr>
@@ -1314,7 +1314,7 @@
           <w:szCs w:val="24"/>
         </w:rPr>
       </w:pPr>
-      <w:bookmarkStart w:id="0" w:name="_Toc493780163"/>
+      <w:bookmarkStart w:id="0" w:name="_Toc493882684"/>
       <w:r>
         <w:rPr>
           <w:rFonts w:ascii="Arial" w:hAnsi="Arial" w:cs="Arial"/>
@@ -1352,9 +1352,9 @@
         </w:rPr>
         <w:drawing>
           <wp:inline distT="0" distB="0" distL="0" distR="0">
-            <wp:extent cx="4569460" cy="3352800"/>
-            <wp:effectExtent l="0" t="0" r="2540" b="0"/>
-            <wp:docPr id="10" name="Imagen 10" descr="C:\Users\ACER-PC\AppData\Local\Microsoft\Windows\INetCache\Content.Word\DIAGRAMA_COM_REG_USUARIO.JPEG"/>
+            <wp:extent cx="5295900" cy="3400525"/>
+            <wp:effectExtent l="0" t="0" r="0" b="9525"/>
+            <wp:docPr id="1" name="Imagen 1" descr="C:\Users\ACER-PC\AppData\Local\Microsoft\Windows\INetCache\Content.Word\DIAGRAMA_COM_REG_USUARIO.JPEG"/>
             <wp:cNvGraphicFramePr>
               <a:graphicFrameLocks xmlns:a="http://schemas.openxmlformats.org/drawingml/2006/main" noChangeAspect="1"/>
             </wp:cNvGraphicFramePr>
@@ -1362,7 +1362,7 @@
               <a:graphicData uri="http://schemas.openxmlformats.org/drawingml/2006/picture">
                 <pic:pic xmlns:pic="http://schemas.openxmlformats.org/drawingml/2006/picture">
                   <pic:nvPicPr>
-                    <pic:cNvPr id="0" name="Picture 21" descr="C:\Users\ACER-PC\AppData\Local\Microsoft\Windows\INetCache\Content.Word\DIAGRAMA_COM_REG_USUARIO.JPEG"/>
+                    <pic:cNvPr id="0" name="Picture 1" descr="C:\Users\ACER-PC\AppData\Local\Microsoft\Windows\INetCache\Content.Word\DIAGRAMA_COM_REG_USUARIO.JPEG"/>
                     <pic:cNvPicPr>
                       <a:picLocks noChangeAspect="1" noChangeArrowheads="1"/>
                     </pic:cNvPicPr>
@@ -1383,7 +1383,7 @@
                   <pic:spPr bwMode="auto">
                     <a:xfrm>
                       <a:off x="0" y="0"/>
-                      <a:ext cx="4582364" cy="3362268"/>
+                      <a:ext cx="5302683" cy="3404880"/>
                     </a:xfrm>
                     <a:prstGeom prst="rect">
                       <a:avLst/>
@@ -1399,8 +1399,6 @@
           </wp:inline>
         </w:drawing>
       </w:r>
-      <w:bookmarkStart w:id="1" w:name="_GoBack"/>
-      <w:bookmarkEnd w:id="1"/>
     </w:p>
     <w:p>
       <w:pPr>
@@ -1430,7 +1428,7 @@
           <w:szCs w:val="24"/>
         </w:rPr>
       </w:pPr>
-      <w:bookmarkStart w:id="2" w:name="_Toc493780164"/>
+      <w:bookmarkStart w:id="1" w:name="_Toc493882685"/>
       <w:r>
         <w:rPr>
           <w:rFonts w:ascii="Arial" w:hAnsi="Arial" w:cs="Arial"/>
@@ -1440,7 +1438,7 @@
         </w:rPr>
         <w:t>Diagrama de comunicaciones Verificación de Ingreso</w:t>
       </w:r>
-      <w:bookmarkEnd w:id="2"/>
+      <w:bookmarkEnd w:id="1"/>
     </w:p>
     <w:p>
       <w:pPr>
@@ -1459,9 +1457,9 @@
         </w:rPr>
         <w:drawing>
           <wp:inline distT="0" distB="0" distL="0" distR="0">
-            <wp:extent cx="5047615" cy="3352800"/>
-            <wp:effectExtent l="0" t="0" r="635" b="0"/>
-            <wp:docPr id="4" name="Imagen 4" descr="C:\Users\ACER-PC\AppData\Local\Microsoft\Windows\INetCache\Content.Word\DIAGRAMA_COM_VER_USUARIO.JPEG"/>
+            <wp:extent cx="5612130" cy="2886238"/>
+            <wp:effectExtent l="0" t="0" r="7620" b="9525"/>
+            <wp:docPr id="2" name="Imagen 2" descr="C:\Users\ACER-PC\AppData\Local\Microsoft\Windows\INetCache\Content.Word\DIAGRAMA_COM_VER_USUARIO.JPEG"/>
             <wp:cNvGraphicFramePr>
               <a:graphicFrameLocks xmlns:a="http://schemas.openxmlformats.org/drawingml/2006/main" noChangeAspect="1"/>
             </wp:cNvGraphicFramePr>
@@ -1469,7 +1467,7 @@
               <a:graphicData uri="http://schemas.openxmlformats.org/drawingml/2006/picture">
                 <pic:pic xmlns:pic="http://schemas.openxmlformats.org/drawingml/2006/picture">
                   <pic:nvPicPr>
-                    <pic:cNvPr id="0" name="Picture 7" descr="C:\Users\ACER-PC\AppData\Local\Microsoft\Windows\INetCache\Content.Word\DIAGRAMA_COM_VER_USUARIO.JPEG"/>
+                    <pic:cNvPr id="0" name="Picture 3" descr="C:\Users\ACER-PC\AppData\Local\Microsoft\Windows\INetCache\Content.Word\DIAGRAMA_COM_VER_USUARIO.JPEG"/>
                     <pic:cNvPicPr>
                       <a:picLocks noChangeAspect="1" noChangeArrowheads="1"/>
                     </pic:cNvPicPr>
@@ -1490,7 +1488,7 @@
                   <pic:spPr bwMode="auto">
                     <a:xfrm>
                       <a:off x="0" y="0"/>
-                      <a:ext cx="5047615" cy="3352800"/>
+                      <a:ext cx="5612130" cy="2886238"/>
                     </a:xfrm>
                     <a:prstGeom prst="rect">
                       <a:avLst/>
@@ -1522,6 +1520,18 @@
     <w:p>
       <w:pPr>
         <w:pStyle w:val="Prrafodelista"/>
+        <w:jc w:val="both"/>
+        <w:rPr>
+          <w:rFonts w:ascii="Arial" w:hAnsi="Arial" w:cs="Arial"/>
+          <w:b/>
+          <w:sz w:val="24"/>
+          <w:szCs w:val="24"/>
+        </w:rPr>
+      </w:pPr>
+    </w:p>
+    <w:p>
+      <w:pPr>
+        <w:pStyle w:val="Prrafodelista"/>
         <w:numPr>
           <w:ilvl w:val="0"/>
           <w:numId w:val="1"/>
@@ -1534,7 +1544,7 @@
           <w:szCs w:val="24"/>
         </w:rPr>
       </w:pPr>
-      <w:bookmarkStart w:id="3" w:name="_Toc493780165"/>
+      <w:bookmarkStart w:id="2" w:name="_Toc493882686"/>
       <w:r>
         <w:rPr>
           <w:rFonts w:ascii="Arial" w:hAnsi="Arial" w:cs="Arial"/>
@@ -1544,7 +1554,7 @@
         </w:rPr>
         <w:t>Diagrama de comunicaciones Publicación de Anuncios</w:t>
       </w:r>
-      <w:bookmarkEnd w:id="3"/>
+      <w:bookmarkEnd w:id="2"/>
     </w:p>
     <w:p>
       <w:pPr>
@@ -1573,9 +1583,9 @@
         </w:rPr>
         <w:drawing>
           <wp:inline distT="0" distB="0" distL="0" distR="0">
-            <wp:extent cx="5143500" cy="3810000"/>
+            <wp:extent cx="5191125" cy="3276623"/>
             <wp:effectExtent l="0" t="0" r="0" b="0"/>
-            <wp:docPr id="5" name="Imagen 5" descr="C:\Users\ACER-PC\AppData\Local\Microsoft\Windows\INetCache\Content.Word\DIAGRAMA_COM_PUBLICACION.JPEG"/>
+            <wp:docPr id="3" name="Imagen 3" descr="C:\Users\ACER-PC\AppData\Local\Microsoft\Windows\INetCache\Content.Word\DIAGRAMA_COM_PUBLICACION.JPEG"/>
             <wp:cNvGraphicFramePr>
               <a:graphicFrameLocks xmlns:a="http://schemas.openxmlformats.org/drawingml/2006/main" noChangeAspect="1"/>
             </wp:cNvGraphicFramePr>
@@ -1583,7 +1593,7 @@
               <a:graphicData uri="http://schemas.openxmlformats.org/drawingml/2006/picture">
                 <pic:pic xmlns:pic="http://schemas.openxmlformats.org/drawingml/2006/picture">
                   <pic:nvPicPr>
-                    <pic:cNvPr id="0" name="Picture 9" descr="C:\Users\ACER-PC\AppData\Local\Microsoft\Windows\INetCache\Content.Word\DIAGRAMA_COM_PUBLICACION.JPEG"/>
+                    <pic:cNvPr id="0" name="Picture 5" descr="C:\Users\ACER-PC\AppData\Local\Microsoft\Windows\INetCache\Content.Word\DIAGRAMA_COM_PUBLICACION.JPEG"/>
                     <pic:cNvPicPr>
                       <a:picLocks noChangeAspect="1" noChangeArrowheads="1"/>
                     </pic:cNvPicPr>
@@ -1604,7 +1614,7 @@
                   <pic:spPr bwMode="auto">
                     <a:xfrm>
                       <a:off x="0" y="0"/>
-                      <a:ext cx="5143500" cy="3810000"/>
+                      <a:ext cx="5193685" cy="3278239"/>
                     </a:xfrm>
                     <a:prstGeom prst="rect">
                       <a:avLst/>
@@ -1647,7 +1657,7 @@
           <w:szCs w:val="24"/>
         </w:rPr>
       </w:pPr>
-      <w:bookmarkStart w:id="4" w:name="_Toc493780166"/>
+      <w:bookmarkStart w:id="3" w:name="_Toc493882687"/>
       <w:r>
         <w:rPr>
           <w:rFonts w:ascii="Arial" w:hAnsi="Arial" w:cs="Arial"/>
@@ -1657,7 +1667,7 @@
         </w:rPr>
         <w:t>Diagrama de comunicaciones Listar Anuncios</w:t>
       </w:r>
-      <w:bookmarkEnd w:id="4"/>
+      <w:bookmarkEnd w:id="3"/>
     </w:p>
     <w:p>
       <w:pPr>
@@ -1675,9 +1685,9 @@
         </w:rPr>
         <w:drawing>
           <wp:inline distT="0" distB="0" distL="0" distR="0">
-            <wp:extent cx="4686300" cy="3409950"/>
-            <wp:effectExtent l="0" t="0" r="0" b="0"/>
-            <wp:docPr id="6" name="Imagen 6" descr="C:\Users\ACER-PC\AppData\Local\Microsoft\Windows\INetCache\Content.Word\DIAGRAMA_COM_LISTAR.JPEG"/>
+            <wp:extent cx="5612130" cy="3100034"/>
+            <wp:effectExtent l="0" t="0" r="7620" b="5715"/>
+            <wp:docPr id="8" name="Imagen 8" descr="C:\Users\ACER-PC\AppData\Local\Microsoft\Windows\INetCache\Content.Word\DIAGRAMA_COM_LISTAR.JPEG"/>
             <wp:cNvGraphicFramePr>
               <a:graphicFrameLocks xmlns:a="http://schemas.openxmlformats.org/drawingml/2006/main" noChangeAspect="1"/>
             </wp:cNvGraphicFramePr>
@@ -1685,7 +1695,7 @@
               <a:graphicData uri="http://schemas.openxmlformats.org/drawingml/2006/picture">
                 <pic:pic xmlns:pic="http://schemas.openxmlformats.org/drawingml/2006/picture">
                   <pic:nvPicPr>
-                    <pic:cNvPr id="0" name="Picture 11" descr="C:\Users\ACER-PC\AppData\Local\Microsoft\Windows\INetCache\Content.Word\DIAGRAMA_COM_LISTAR.JPEG"/>
+                    <pic:cNvPr id="0" name="Picture 7" descr="C:\Users\ACER-PC\AppData\Local\Microsoft\Windows\INetCache\Content.Word\DIAGRAMA_COM_LISTAR.JPEG"/>
                     <pic:cNvPicPr>
                       <a:picLocks noChangeAspect="1" noChangeArrowheads="1"/>
                     </pic:cNvPicPr>
@@ -1706,7 +1716,7 @@
                   <pic:spPr bwMode="auto">
                     <a:xfrm>
                       <a:off x="0" y="0"/>
-                      <a:ext cx="4686300" cy="3409950"/>
+                      <a:ext cx="5612130" cy="3100034"/>
                     </a:xfrm>
                     <a:prstGeom prst="rect">
                       <a:avLst/>
@@ -1726,6 +1736,61 @@
     <w:p>
       <w:pPr>
         <w:pStyle w:val="Prrafodelista"/>
+        <w:rPr>
+          <w:rFonts w:ascii="Arial" w:hAnsi="Arial" w:cs="Arial"/>
+          <w:b/>
+          <w:sz w:val="24"/>
+          <w:szCs w:val="24"/>
+        </w:rPr>
+      </w:pPr>
+    </w:p>
+    <w:p>
+      <w:pPr>
+        <w:pStyle w:val="Prrafodelista"/>
+        <w:rPr>
+          <w:rFonts w:ascii="Arial" w:hAnsi="Arial" w:cs="Arial"/>
+          <w:b/>
+          <w:sz w:val="24"/>
+          <w:szCs w:val="24"/>
+        </w:rPr>
+      </w:pPr>
+    </w:p>
+    <w:p>
+      <w:pPr>
+        <w:pStyle w:val="Prrafodelista"/>
+        <w:rPr>
+          <w:rFonts w:ascii="Arial" w:hAnsi="Arial" w:cs="Arial"/>
+          <w:b/>
+          <w:sz w:val="24"/>
+          <w:szCs w:val="24"/>
+        </w:rPr>
+      </w:pPr>
+    </w:p>
+    <w:p>
+      <w:pPr>
+        <w:pStyle w:val="Prrafodelista"/>
+        <w:rPr>
+          <w:rFonts w:ascii="Arial" w:hAnsi="Arial" w:cs="Arial"/>
+          <w:b/>
+          <w:sz w:val="24"/>
+          <w:szCs w:val="24"/>
+        </w:rPr>
+      </w:pPr>
+    </w:p>
+    <w:p>
+      <w:pPr>
+        <w:pStyle w:val="Prrafodelista"/>
+        <w:rPr>
+          <w:rFonts w:ascii="Arial" w:hAnsi="Arial" w:cs="Arial"/>
+          <w:b/>
+          <w:sz w:val="24"/>
+          <w:szCs w:val="24"/>
+        </w:rPr>
+      </w:pPr>
+    </w:p>
+    <w:p>
+      <w:pPr>
+        <w:pStyle w:val="Prrafodelista"/>
         <w:numPr>
           <w:ilvl w:val="0"/>
           <w:numId w:val="1"/>
@@ -1738,7 +1803,7 @@
           <w:szCs w:val="24"/>
         </w:rPr>
       </w:pPr>
-      <w:bookmarkStart w:id="5" w:name="_Toc493780167"/>
+      <w:bookmarkStart w:id="4" w:name="_Toc493882688"/>
       <w:r>
         <w:rPr>
           <w:rFonts w:ascii="Arial" w:hAnsi="Arial" w:cs="Arial"/>
@@ -1746,9 +1811,18 @@
           <w:sz w:val="24"/>
           <w:szCs w:val="24"/>
         </w:rPr>
-        <w:t>Diagrama de comunicaciones Crear Categoría</w:t>
+        <w:t xml:space="preserve">Diagrama de comunicaciones </w:t>
       </w:r>
-      <w:bookmarkEnd w:id="5"/>
+      <w:r>
+        <w:rPr>
+          <w:rFonts w:ascii="Arial" w:hAnsi="Arial" w:cs="Arial"/>
+          <w:b/>
+          <w:sz w:val="24"/>
+          <w:szCs w:val="24"/>
+        </w:rPr>
+        <w:t>Mi Perfil</w:t>
+      </w:r>
+      <w:bookmarkEnd w:id="4"/>
     </w:p>
     <w:p>
       <w:pPr>
@@ -1765,9 +1839,9 @@
         </w:rPr>
         <w:drawing>
           <wp:inline distT="0" distB="0" distL="0" distR="0">
-            <wp:extent cx="5200650" cy="6467475"/>
-            <wp:effectExtent l="0" t="0" r="0" b="9525"/>
-            <wp:docPr id="7" name="Imagen 7" descr="C:\Users\ACER-PC\AppData\Local\Microsoft\Windows\INetCache\Content.Word\DIAGRAMA_COM_CATEGORIA.JPEG"/>
+            <wp:extent cx="5612130" cy="3394591"/>
+            <wp:effectExtent l="0" t="0" r="7620" b="0"/>
+            <wp:docPr id="9" name="Imagen 9" descr="C:\Users\ACER-PC\AppData\Local\Microsoft\Windows\INetCache\Content.Word\DIAGRAMA_COM_MIPERFIL.JPEG"/>
             <wp:cNvGraphicFramePr>
               <a:graphicFrameLocks xmlns:a="http://schemas.openxmlformats.org/drawingml/2006/main" noChangeAspect="1"/>
             </wp:cNvGraphicFramePr>
@@ -1775,7 +1849,7 @@
               <a:graphicData uri="http://schemas.openxmlformats.org/drawingml/2006/picture">
                 <pic:pic xmlns:pic="http://schemas.openxmlformats.org/drawingml/2006/picture">
                   <pic:nvPicPr>
-                    <pic:cNvPr id="0" name="Picture 13" descr="C:\Users\ACER-PC\AppData\Local\Microsoft\Windows\INetCache\Content.Word\DIAGRAMA_COM_CATEGORIA.JPEG"/>
+                    <pic:cNvPr id="0" name="Picture 9" descr="C:\Users\ACER-PC\AppData\Local\Microsoft\Windows\INetCache\Content.Word\DIAGRAMA_COM_MIPERFIL.JPEG"/>
                     <pic:cNvPicPr>
                       <a:picLocks noChangeAspect="1" noChangeArrowheads="1"/>
                     </pic:cNvPicPr>
@@ -1796,7 +1870,109 @@
                   <pic:spPr bwMode="auto">
                     <a:xfrm>
                       <a:off x="0" y="0"/>
-                      <a:ext cx="5200650" cy="6467475"/>
+                      <a:ext cx="5612130" cy="3394591"/>
+                    </a:xfrm>
+                    <a:prstGeom prst="rect">
+                      <a:avLst/>
+                    </a:prstGeom>
+                    <a:noFill/>
+                    <a:ln>
+                      <a:noFill/>
+                    </a:ln>
+                  </pic:spPr>
+                </pic:pic>
+              </a:graphicData>
+            </a:graphic>
+          </wp:inline>
+        </w:drawing>
+      </w:r>
+    </w:p>
+    <w:p>
+      <w:pPr>
+        <w:pStyle w:val="Prrafodelista"/>
+        <w:numPr>
+          <w:ilvl w:val="0"/>
+          <w:numId w:val="1"/>
+        </w:numPr>
+        <w:outlineLvl w:val="0"/>
+        <w:rPr>
+          <w:rFonts w:ascii="Arial" w:hAnsi="Arial" w:cs="Arial"/>
+          <w:b/>
+          <w:sz w:val="24"/>
+          <w:szCs w:val="24"/>
+        </w:rPr>
+      </w:pPr>
+      <w:bookmarkStart w:id="5" w:name="_GoBack"/>
+      <w:r>
+        <w:rPr>
+          <w:rFonts w:ascii="Arial" w:hAnsi="Arial" w:cs="Arial"/>
+          <w:b/>
+          <w:sz w:val="24"/>
+          <w:szCs w:val="24"/>
+        </w:rPr>
+        <w:t>Diagrama de Comunicaciones Crear Categoría</w:t>
+      </w:r>
+    </w:p>
+    <w:bookmarkEnd w:id="5"/>
+    <w:p>
+      <w:pPr>
+        <w:pStyle w:val="Prrafodelista"/>
+        <w:rPr>
+          <w:rFonts w:ascii="Arial" w:hAnsi="Arial" w:cs="Arial"/>
+          <w:b/>
+          <w:sz w:val="24"/>
+          <w:szCs w:val="24"/>
+        </w:rPr>
+      </w:pPr>
+    </w:p>
+    <w:p>
+      <w:pPr>
+        <w:pStyle w:val="Prrafodelista"/>
+        <w:rPr>
+          <w:rFonts w:ascii="Arial" w:hAnsi="Arial" w:cs="Arial"/>
+          <w:b/>
+          <w:sz w:val="24"/>
+          <w:szCs w:val="24"/>
+        </w:rPr>
+      </w:pPr>
+      <w:r>
+        <w:rPr>
+          <w:noProof/>
+        </w:rPr>
+        <w:drawing>
+          <wp:inline distT="0" distB="0" distL="0" distR="0">
+            <wp:extent cx="5204771" cy="3152775"/>
+            <wp:effectExtent l="0" t="0" r="0" b="0"/>
+            <wp:docPr id="11" name="Imagen 11" descr="C:\Users\ACER-PC\AppData\Local\Microsoft\Windows\INetCache\Content.Word\DIAGRAMA_COM_CATEGORIA.JPEG"/>
+            <wp:cNvGraphicFramePr>
+              <a:graphicFrameLocks xmlns:a="http://schemas.openxmlformats.org/drawingml/2006/main" noChangeAspect="1"/>
+            </wp:cNvGraphicFramePr>
+            <a:graphic xmlns:a="http://schemas.openxmlformats.org/drawingml/2006/main">
+              <a:graphicData uri="http://schemas.openxmlformats.org/drawingml/2006/picture">
+                <pic:pic xmlns:pic="http://schemas.openxmlformats.org/drawingml/2006/picture">
+                  <pic:nvPicPr>
+                    <pic:cNvPr id="0" name="Picture 11" descr="C:\Users\ACER-PC\AppData\Local\Microsoft\Windows\INetCache\Content.Word\DIAGRAMA_COM_CATEGORIA.JPEG"/>
+                    <pic:cNvPicPr>
+                      <a:picLocks noChangeAspect="1" noChangeArrowheads="1"/>
+                    </pic:cNvPicPr>
+                  </pic:nvPicPr>
+                  <pic:blipFill>
+                    <a:blip r:embed="rId11">
+                      <a:extLst>
+                        <a:ext uri="{28A0092B-C50C-407E-A947-70E740481C1C}">
+                          <a14:useLocalDpi xmlns:a14="http://schemas.microsoft.com/office/drawing/2010/main" val="0"/>
+                        </a:ext>
+                      </a:extLst>
+                    </a:blip>
+                    <a:srcRect/>
+                    <a:stretch>
+                      <a:fillRect/>
+                    </a:stretch>
+                  </pic:blipFill>
+                  <pic:spPr bwMode="auto">
+                    <a:xfrm>
+                      <a:off x="0" y="0"/>
+                      <a:ext cx="5207626" cy="3154505"/>
                     </a:xfrm>
                     <a:prstGeom prst="rect">
                       <a:avLst/>
@@ -2743,7 +2919,7 @@
 </file>
 
 <file path=customXml/itemProps1.xml><?xml version="1.0" encoding="utf-8"?>
-<ds:datastoreItem xmlns:ds="http://schemas.openxmlformats.org/officeDocument/2006/customXml" ds:itemID="{410814AF-AAB1-46DD-8455-6E19F3C2B505}">
+<ds:datastoreItem xmlns:ds="http://schemas.openxmlformats.org/officeDocument/2006/customXml" ds:itemID="{6CF0C5EE-5291-4B95-AE29-3246DE075F9A}">
   <ds:schemaRefs>
     <ds:schemaRef ds:uri="http://schemas.openxmlformats.org/officeDocument/2006/bibliography"/>
   </ds:schemaRefs>

</xml_diff>